<commit_message>
Observaciones Levantamiento de Información
Observaciones Levantamiento de Información
</commit_message>
<xml_diff>
--- a/PDRMYE/ENTREGABLES/4.1_Documento Levantamiento Información.docx
+++ b/PDRMYE/ENTREGABLES/4.1_Documento Levantamiento Información.docx
@@ -1,6 +1,6 @@
 
 <file path=word/document.xml><?xml version="1.0" encoding="utf-8"?>
-<w:document xmlns:wpc="http://schemas.microsoft.com/office/word/2010/wordprocessingCanvas" xmlns:cx="http://schemas.microsoft.com/office/drawing/2014/chartex" xmlns:cx1="http://schemas.microsoft.com/office/drawing/2015/9/8/chartex" xmlns:mc="http://schemas.openxmlformats.org/markup-compatibility/2006" xmlns:o="urn:schemas-microsoft-com:office:office" xmlns:r="http://schemas.openxmlformats.org/officeDocument/2006/relationships" xmlns:m="http://schemas.openxmlformats.org/officeDocument/2006/math" xmlns:v="urn:schemas-microsoft-com:vml" xmlns:wp14="http://schemas.microsoft.com/office/word/2010/wordprocessingDrawing" xmlns:wp="http://schemas.openxmlformats.org/drawingml/2006/wordprocessingDrawing" xmlns:w10="urn:schemas-microsoft-com:office:word" xmlns:w="http://schemas.openxmlformats.org/wordprocessingml/2006/main" xmlns:w14="http://schemas.microsoft.com/office/word/2010/wordml" xmlns:w15="http://schemas.microsoft.com/office/word/2012/wordml" xmlns:w16se="http://schemas.microsoft.com/office/word/2015/wordml/symex" xmlns:wpg="http://schemas.microsoft.com/office/word/2010/wordprocessingGroup" xmlns:wpi="http://schemas.microsoft.com/office/word/2010/wordprocessingInk" xmlns:wne="http://schemas.microsoft.com/office/word/2006/wordml" xmlns:wps="http://schemas.microsoft.com/office/word/2010/wordprocessingShape" mc:Ignorable="w14 w15 w16se wp14">
+<w:document xmlns:wpc="http://schemas.microsoft.com/office/word/2010/wordprocessingCanvas" xmlns:cx="http://schemas.microsoft.com/office/drawing/2014/chartex" xmlns:mc="http://schemas.openxmlformats.org/markup-compatibility/2006" xmlns:o="urn:schemas-microsoft-com:office:office" xmlns:r="http://schemas.openxmlformats.org/officeDocument/2006/relationships" xmlns:m="http://schemas.openxmlformats.org/officeDocument/2006/math" xmlns:v="urn:schemas-microsoft-com:vml" xmlns:wp14="http://schemas.microsoft.com/office/word/2010/wordprocessingDrawing" xmlns:wp="http://schemas.openxmlformats.org/drawingml/2006/wordprocessingDrawing" xmlns:w10="urn:schemas-microsoft-com:office:word" xmlns:w="http://schemas.openxmlformats.org/wordprocessingml/2006/main" xmlns:w14="http://schemas.microsoft.com/office/word/2010/wordml" xmlns:w15="http://schemas.microsoft.com/office/word/2012/wordml" xmlns:w16se="http://schemas.microsoft.com/office/word/2015/wordml/symex" xmlns:wpg="http://schemas.microsoft.com/office/word/2010/wordprocessingGroup" xmlns:wpi="http://schemas.microsoft.com/office/word/2010/wordprocessingInk" xmlns:wne="http://schemas.microsoft.com/office/word/2006/wordml" xmlns:wps="http://schemas.microsoft.com/office/word/2010/wordprocessingShape" mc:Ignorable="w14 w15 w16se wp14">
   <w:body>
     <w:p>
       <w:pPr>
@@ -647,6 +647,13 @@
     </w:p>
     <w:sdt>
       <w:sdtPr>
+        <w:rPr>
+          <w:rFonts w:asciiTheme="minorHAnsi" w:eastAsiaTheme="minorHAnsi" w:hAnsiTheme="minorHAnsi" w:cstheme="minorBidi"/>
+          <w:color w:val="auto"/>
+          <w:sz w:val="22"/>
+          <w:szCs w:val="22"/>
+          <w:lang w:eastAsia="en-US"/>
+        </w:rPr>
         <w:id w:val="1210304620"/>
         <w:docPartObj>
           <w:docPartGallery w:val="Table of Contents"/>
@@ -655,13 +662,8 @@
       </w:sdtPr>
       <w:sdtEndPr>
         <w:rPr>
-          <w:rFonts w:asciiTheme="minorHAnsi" w:eastAsiaTheme="minorHAnsi" w:hAnsiTheme="minorHAnsi" w:cstheme="minorBidi"/>
           <w:b/>
           <w:bCs/>
-          <w:color w:val="auto"/>
-          <w:sz w:val="22"/>
-          <w:szCs w:val="22"/>
-          <w:lang w:eastAsia="en-US"/>
         </w:rPr>
       </w:sdtEndPr>
       <w:sdtContent>
@@ -1946,6 +1948,7 @@
           <w:szCs w:val="24"/>
         </w:rPr>
       </w:pPr>
+      <w:commentRangeStart w:id="1"/>
       <w:r>
         <w:rPr>
           <w:rFonts w:ascii="Arial" w:hAnsi="Arial" w:cs="Arial"/>
@@ -1960,7 +1963,22 @@
           <w:sz w:val="24"/>
           <w:szCs w:val="24"/>
         </w:rPr>
-        <w:t xml:space="preserve"> las próximas semanas, con cada </w:t>
+        <w:t xml:space="preserve"> las próximas semanas</w:t>
+      </w:r>
+      <w:commentRangeEnd w:id="1"/>
+      <w:r>
+        <w:rPr>
+          <w:rStyle w:val="Refdecomentario"/>
+        </w:rPr>
+        <w:commentReference w:id="1"/>
+      </w:r>
+      <w:r>
+        <w:rPr>
+          <w:rFonts w:ascii="Arial" w:hAnsi="Arial" w:cs="Arial"/>
+          <w:sz w:val="24"/>
+          <w:szCs w:val="24"/>
+        </w:rPr>
+        <w:t xml:space="preserve">, con cada </w:t>
       </w:r>
       <w:r>
         <w:rPr>
@@ -2157,12 +2175,12 @@
       <w:pPr>
         <w:pStyle w:val="Ttulo2"/>
       </w:pPr>
-      <w:bookmarkStart w:id="1" w:name="_Toc126746978"/>
+      <w:bookmarkStart w:id="2" w:name="_Toc126746978"/>
       <w:r>
         <w:lastRenderedPageBreak/>
         <w:t>Sistemas de información que se utilizan actualmente.</w:t>
       </w:r>
-      <w:bookmarkEnd w:id="1"/>
+      <w:bookmarkEnd w:id="2"/>
     </w:p>
     <w:p>
       <w:pPr>
@@ -2341,11 +2359,11 @@
       <w:pPr>
         <w:pStyle w:val="Ttulo2"/>
       </w:pPr>
-      <w:bookmarkStart w:id="2" w:name="_Toc126746979"/>
+      <w:bookmarkStart w:id="3" w:name="_Toc126746979"/>
       <w:r>
         <w:t>Manuales de procedimientos de todos los procesos para la operación:</w:t>
       </w:r>
-      <w:bookmarkEnd w:id="2"/>
+      <w:bookmarkEnd w:id="3"/>
     </w:p>
     <w:p>
       <w:pPr>
@@ -2425,11 +2443,11 @@
       <w:pPr>
         <w:pStyle w:val="Ttulo2"/>
       </w:pPr>
-      <w:bookmarkStart w:id="3" w:name="_Toc126746980"/>
+      <w:bookmarkStart w:id="4" w:name="_Toc126746980"/>
       <w:r>
         <w:t>Procesos</w:t>
       </w:r>
-      <w:bookmarkEnd w:id="3"/>
+      <w:bookmarkEnd w:id="4"/>
     </w:p>
     <w:p>
       <w:pPr>
@@ -2478,7 +2496,16 @@
           <w:sz w:val="24"/>
           <w:szCs w:val="24"/>
         </w:rPr>
-        <w:t>coordinación para poder</w:t>
+        <w:t xml:space="preserve">coordinación </w:t>
+      </w:r>
+      <w:commentRangeStart w:id="5"/>
+      <w:r>
+        <w:rPr>
+          <w:rFonts w:ascii="Arial" w:hAnsi="Arial" w:cs="Arial"/>
+          <w:sz w:val="24"/>
+          <w:szCs w:val="24"/>
+        </w:rPr>
+        <w:t>para poder</w:t>
       </w:r>
       <w:r>
         <w:rPr>
@@ -2494,7 +2521,22 @@
           <w:sz w:val="24"/>
           <w:szCs w:val="24"/>
         </w:rPr>
-        <w:t>entenderlos y comprenderlos.</w:t>
+        <w:t>entenderlos y comprenderlos</w:t>
+      </w:r>
+      <w:commentRangeEnd w:id="5"/>
+      <w:r>
+        <w:rPr>
+          <w:rStyle w:val="Refdecomentario"/>
+        </w:rPr>
+        <w:commentReference w:id="5"/>
+      </w:r>
+      <w:r>
+        <w:rPr>
+          <w:rFonts w:ascii="Arial" w:hAnsi="Arial" w:cs="Arial"/>
+          <w:sz w:val="24"/>
+          <w:szCs w:val="24"/>
+        </w:rPr>
+        <w:t>.</w:t>
       </w:r>
     </w:p>
     <w:p>
@@ -2531,12 +2573,12 @@
       <w:pPr>
         <w:pStyle w:val="Ttulo2"/>
       </w:pPr>
-      <w:bookmarkStart w:id="4" w:name="_Toc126746981"/>
+      <w:bookmarkStart w:id="6" w:name="_Toc126746981"/>
       <w:r>
         <w:lastRenderedPageBreak/>
         <w:t>Análisis del proceso de distribución de recursos</w:t>
       </w:r>
-      <w:bookmarkEnd w:id="4"/>
+      <w:bookmarkEnd w:id="6"/>
     </w:p>
     <w:p>
       <w:pPr>
@@ -5221,12 +5263,12 @@
       <w:pPr>
         <w:pStyle w:val="Ttulo2"/>
       </w:pPr>
-      <w:bookmarkStart w:id="5" w:name="_Toc126746982"/>
+      <w:bookmarkStart w:id="7" w:name="_Toc126746982"/>
       <w:r>
         <w:lastRenderedPageBreak/>
         <w:t>Análisis del proceso de distribución de recursos</w:t>
       </w:r>
-      <w:bookmarkEnd w:id="5"/>
+      <w:bookmarkEnd w:id="7"/>
     </w:p>
     <w:p>
       <w:pPr>
@@ -5272,6 +5314,7 @@
           <w:szCs w:val="24"/>
         </w:rPr>
       </w:pPr>
+      <w:commentRangeStart w:id="8"/>
       <w:r>
         <w:rPr>
           <w:rFonts w:ascii="Arial" w:hAnsi="Arial" w:cs="Arial"/>
@@ -5279,6 +5322,13 @@
           <w:szCs w:val="24"/>
         </w:rPr>
         <w:t>CPH</w:t>
+      </w:r>
+      <w:commentRangeEnd w:id="8"/>
+      <w:r>
+        <w:rPr>
+          <w:rStyle w:val="Refdecomentario"/>
+        </w:rPr>
+        <w:commentReference w:id="8"/>
       </w:r>
     </w:p>
     <w:tbl>
@@ -5493,7 +5543,23 @@
                 <w:sz w:val="24"/>
                 <w:szCs w:val="24"/>
               </w:rPr>
-              <w:t>Cálculo de</w:t>
+              <w:t xml:space="preserve">Cálculo </w:t>
+            </w:r>
+            <w:commentRangeStart w:id="9"/>
+            <w:r>
+              <w:rPr>
+                <w:rFonts w:ascii="Arial" w:hAnsi="Arial" w:cs="Arial"/>
+                <w:sz w:val="24"/>
+                <w:szCs w:val="24"/>
+              </w:rPr>
+              <w:t>de</w:t>
+            </w:r>
+            <w:commentRangeEnd w:id="9"/>
+            <w:r>
+              <w:rPr>
+                <w:rStyle w:val="Refdecomentario"/>
+              </w:rPr>
+              <w:commentReference w:id="9"/>
             </w:r>
           </w:p>
         </w:tc>
@@ -7608,6 +7674,7 @@
               </w:rPr>
               <w:t xml:space="preserve"> </w:t>
             </w:r>
+            <w:commentRangeStart w:id="10"/>
             <w:r>
               <w:rPr>
                 <w:rStyle w:val="Textoennegrita"/>
@@ -7617,7 +7684,25 @@
                 <w:szCs w:val="24"/>
                 <w:lang w:val="es-MX" w:eastAsia="es-MX"/>
               </w:rPr>
-              <w:t xml:space="preserve">y </w:t>
+              <w:t>y</w:t>
+            </w:r>
+            <w:commentRangeEnd w:id="10"/>
+            <w:r>
+              <w:rPr>
+                <w:rStyle w:val="Refdecomentario"/>
+              </w:rPr>
+              <w:commentReference w:id="10"/>
+            </w:r>
+            <w:r>
+              <w:rPr>
+                <w:rStyle w:val="Textoennegrita"/>
+                <w:rFonts w:ascii="Arial" w:eastAsia="Times New Roman" w:hAnsi="Arial" w:cs="Arial"/>
+                <w:b w:val="0"/>
+                <w:sz w:val="24"/>
+                <w:szCs w:val="24"/>
+                <w:lang w:val="es-MX" w:eastAsia="es-MX"/>
+              </w:rPr>
+              <w:t xml:space="preserve"> </w:t>
             </w:r>
           </w:p>
         </w:tc>
@@ -7859,7 +7944,7 @@
           <w:lang w:val="es-MX" w:eastAsia="es-MX"/>
         </w:rPr>
       </w:pPr>
-      <w:bookmarkStart w:id="6" w:name="_Toc126746983"/>
+      <w:bookmarkStart w:id="11" w:name="_Toc126746983"/>
       <w:r>
         <w:rPr>
           <w:rStyle w:val="Textoennegrita"/>
@@ -7871,7 +7956,7 @@
         <w:lastRenderedPageBreak/>
         <w:t>Conocimiento general de todo el proceso de distribución de recursos</w:t>
       </w:r>
-      <w:bookmarkEnd w:id="6"/>
+      <w:bookmarkEnd w:id="11"/>
     </w:p>
     <w:p>
       <w:pPr>
@@ -8209,11 +8294,11 @@
       <w:pPr>
         <w:pStyle w:val="Ttulo2"/>
       </w:pPr>
-      <w:bookmarkStart w:id="7" w:name="_Toc126746984"/>
+      <w:bookmarkStart w:id="12" w:name="_Toc126746984"/>
       <w:r>
         <w:t>Observaciones técnicas:</w:t>
       </w:r>
-      <w:bookmarkEnd w:id="7"/>
+      <w:bookmarkEnd w:id="12"/>
     </w:p>
     <w:p>
       <w:pPr>
@@ -8312,11 +8397,11 @@
       <w:pPr>
         <w:pStyle w:val="Ttulo2"/>
       </w:pPr>
-      <w:bookmarkStart w:id="8" w:name="_Toc126746985"/>
+      <w:bookmarkStart w:id="13" w:name="_Toc126746985"/>
       <w:r>
         <w:t>Tareas administrativas más comunes.</w:t>
       </w:r>
-      <w:bookmarkEnd w:id="8"/>
+      <w:bookmarkEnd w:id="13"/>
     </w:p>
     <w:p>
       <w:pPr>
@@ -8327,6 +8412,7 @@
           <w:szCs w:val="24"/>
         </w:rPr>
       </w:pPr>
+      <w:commentRangeStart w:id="14"/>
       <w:r>
         <w:rPr>
           <w:rFonts w:ascii="Arial" w:hAnsi="Arial" w:cs="Arial"/>
@@ -8415,17 +8501,24 @@
         </w:rPr>
         <w:t>Informar</w:t>
       </w:r>
+      <w:commentRangeEnd w:id="14"/>
+      <w:r>
+        <w:rPr>
+          <w:rStyle w:val="Refdecomentario"/>
+        </w:rPr>
+        <w:commentReference w:id="14"/>
+      </w:r>
     </w:p>
     <w:p>
       <w:pPr>
         <w:pStyle w:val="Ttulo2"/>
       </w:pPr>
-      <w:bookmarkStart w:id="9" w:name="_Toc126746986"/>
+      <w:bookmarkStart w:id="15" w:name="_Toc126746986"/>
       <w:r>
         <w:lastRenderedPageBreak/>
         <w:t>Especificaciones:</w:t>
       </w:r>
-      <w:bookmarkEnd w:id="9"/>
+      <w:bookmarkEnd w:id="15"/>
     </w:p>
     <w:p>
       <w:pPr>
@@ -8436,6 +8529,7 @@
           <w:szCs w:val="24"/>
         </w:rPr>
       </w:pPr>
+      <w:commentRangeStart w:id="16"/>
       <w:r>
         <w:rPr>
           <w:rFonts w:ascii="Arial" w:hAnsi="Arial" w:cs="Arial"/>
@@ -8454,13 +8548,29 @@
           <w:szCs w:val="24"/>
         </w:rPr>
       </w:pPr>
-      <w:r>
-        <w:rPr>
-          <w:rFonts w:ascii="Arial" w:hAnsi="Arial" w:cs="Arial"/>
-          <w:sz w:val="24"/>
-          <w:szCs w:val="24"/>
-        </w:rPr>
-        <w:t xml:space="preserve">Debe ser capaz de realizar </w:t>
+      <w:commentRangeStart w:id="17"/>
+      <w:r>
+        <w:rPr>
+          <w:rFonts w:ascii="Arial" w:hAnsi="Arial" w:cs="Arial"/>
+          <w:sz w:val="24"/>
+          <w:szCs w:val="24"/>
+        </w:rPr>
+        <w:t xml:space="preserve">Debe </w:t>
+      </w:r>
+      <w:commentRangeEnd w:id="17"/>
+      <w:r>
+        <w:rPr>
+          <w:rStyle w:val="Refdecomentario"/>
+        </w:rPr>
+        <w:commentReference w:id="17"/>
+      </w:r>
+      <w:r>
+        <w:rPr>
+          <w:rFonts w:ascii="Arial" w:hAnsi="Arial" w:cs="Arial"/>
+          <w:sz w:val="24"/>
+          <w:szCs w:val="24"/>
+        </w:rPr>
+        <w:t xml:space="preserve">ser capaz de realizar </w:t>
       </w:r>
       <w:r>
         <w:rPr>
@@ -8494,7 +8604,31 @@
           <w:sz w:val="24"/>
           <w:szCs w:val="24"/>
         </w:rPr>
-        <w:t>La semaforización debe contener información detallada y en tiempo re</w:t>
+        <w:t xml:space="preserve">La semaforización </w:t>
+      </w:r>
+      <w:commentRangeStart w:id="18"/>
+      <w:r>
+        <w:rPr>
+          <w:rFonts w:ascii="Arial" w:hAnsi="Arial" w:cs="Arial"/>
+          <w:sz w:val="24"/>
+          <w:szCs w:val="24"/>
+        </w:rPr>
+        <w:t>debe</w:t>
+      </w:r>
+      <w:commentRangeEnd w:id="18"/>
+      <w:r>
+        <w:rPr>
+          <w:rStyle w:val="Refdecomentario"/>
+        </w:rPr>
+        <w:commentReference w:id="18"/>
+      </w:r>
+      <w:r>
+        <w:rPr>
+          <w:rFonts w:ascii="Arial" w:hAnsi="Arial" w:cs="Arial"/>
+          <w:sz w:val="24"/>
+          <w:szCs w:val="24"/>
+        </w:rPr>
+        <w:t xml:space="preserve"> contener información detallada y en tiempo re</w:t>
       </w:r>
       <w:r>
         <w:rPr>
@@ -8504,6 +8638,13 @@
         </w:rPr>
         <w:t>al del estado de las participaciones</w:t>
       </w:r>
+      <w:commentRangeEnd w:id="16"/>
+      <w:r>
+        <w:rPr>
+          <w:rStyle w:val="Refdecomentario"/>
+        </w:rPr>
+        <w:commentReference w:id="16"/>
+      </w:r>
     </w:p>
     <w:p>
       <w:pPr>
@@ -8519,11 +8660,11 @@
       <w:pPr>
         <w:pStyle w:val="Ttulo2"/>
       </w:pPr>
-      <w:bookmarkStart w:id="10" w:name="_Toc126746987"/>
+      <w:bookmarkStart w:id="19" w:name="_Toc126746987"/>
       <w:r>
         <w:t>Peticiones:</w:t>
       </w:r>
-      <w:bookmarkEnd w:id="10"/>
+      <w:bookmarkEnd w:id="19"/>
     </w:p>
     <w:p>
       <w:pPr>
@@ -8592,7 +8733,7 @@
       <w:pPr>
         <w:pStyle w:val="Ttulo2"/>
       </w:pPr>
-      <w:bookmarkStart w:id="11" w:name="_Toc126746988"/>
+      <w:bookmarkStart w:id="20" w:name="_Toc126746988"/>
       <w:r>
         <w:t xml:space="preserve">Problemas de </w:t>
       </w:r>
@@ -8608,7 +8749,7 @@
       <w:r>
         <w:t>es</w:t>
       </w:r>
-      <w:bookmarkEnd w:id="11"/>
+      <w:bookmarkEnd w:id="20"/>
     </w:p>
     <w:p>
       <w:pPr>
@@ -8619,6 +8760,7 @@
           <w:szCs w:val="24"/>
         </w:rPr>
       </w:pPr>
+      <w:commentRangeStart w:id="21"/>
       <w:r>
         <w:rPr>
           <w:rFonts w:ascii="Arial" w:hAnsi="Arial" w:cs="Arial"/>
@@ -8627,6 +8769,13 @@
         </w:rPr>
         <w:t>CPH</w:t>
       </w:r>
+      <w:commentRangeEnd w:id="21"/>
+      <w:r>
+        <w:rPr>
+          <w:rStyle w:val="Refdecomentario"/>
+        </w:rPr>
+        <w:commentReference w:id="21"/>
+      </w:r>
     </w:p>
     <w:p>
       <w:pPr>
@@ -8731,15 +8880,7 @@
           <w:sz w:val="24"/>
           <w:szCs w:val="24"/>
         </w:rPr>
-        <w:t>Cantidad de tiempo que toma el validar</w:t>
-      </w:r>
-      <w:r>
-        <w:rPr>
-          <w:rFonts w:ascii="Arial" w:hAnsi="Arial" w:cs="Arial"/>
-          <w:sz w:val="24"/>
-          <w:szCs w:val="24"/>
-        </w:rPr>
-        <w:t xml:space="preserve"> las deducciones</w:t>
+        <w:t>Cantidad de tiempo que toma el validar las deducciones</w:t>
       </w:r>
     </w:p>
     <w:p>
@@ -8832,15 +8973,7 @@
           <w:sz w:val="24"/>
           <w:szCs w:val="24"/>
         </w:rPr>
-        <w:t xml:space="preserve">-Sistema de </w:t>
-      </w:r>
-      <w:r>
-        <w:rPr>
-          <w:rFonts w:ascii="Arial" w:hAnsi="Arial" w:cs="Arial"/>
-          <w:sz w:val="24"/>
-          <w:szCs w:val="24"/>
-        </w:rPr>
-        <w:t>Alertas</w:t>
+        <w:t>-Sistema de Alertas</w:t>
       </w:r>
     </w:p>
     <w:p>
@@ -8974,11 +9107,11 @@
       <w:pPr>
         <w:pStyle w:val="Ttulo2"/>
       </w:pPr>
-      <w:bookmarkStart w:id="12" w:name="_Toc126746989"/>
+      <w:bookmarkStart w:id="22" w:name="_Toc126746989"/>
       <w:r>
         <w:t>Vocabulario:</w:t>
       </w:r>
-      <w:bookmarkEnd w:id="12"/>
+      <w:bookmarkEnd w:id="22"/>
     </w:p>
     <w:p>
       <w:pPr>
@@ -8995,7 +9128,31 @@
           <w:sz w:val="24"/>
           <w:szCs w:val="24"/>
         </w:rPr>
-        <w:t>Micro servicios:</w:t>
+        <w:t xml:space="preserve">Micro </w:t>
+      </w:r>
+      <w:commentRangeStart w:id="23"/>
+      <w:r>
+        <w:rPr>
+          <w:rFonts w:ascii="Arial" w:hAnsi="Arial" w:cs="Arial"/>
+          <w:sz w:val="24"/>
+          <w:szCs w:val="24"/>
+        </w:rPr>
+        <w:t>s</w:t>
+      </w:r>
+      <w:commentRangeEnd w:id="23"/>
+      <w:r>
+        <w:rPr>
+          <w:rStyle w:val="Refdecomentario"/>
+        </w:rPr>
+        <w:commentReference w:id="23"/>
+      </w:r>
+      <w:r>
+        <w:rPr>
+          <w:rFonts w:ascii="Arial" w:hAnsi="Arial" w:cs="Arial"/>
+          <w:sz w:val="24"/>
+          <w:szCs w:val="24"/>
+        </w:rPr>
+        <w:t>ervicios:</w:t>
       </w:r>
       <w:r>
         <w:rPr>
@@ -9045,7 +9202,31 @@
           <w:sz w:val="24"/>
           <w:szCs w:val="24"/>
         </w:rPr>
-        <w:t>SP: Solicitudes de pago</w:t>
+        <w:t xml:space="preserve">SP: Solicitudes de </w:t>
+      </w:r>
+      <w:commentRangeStart w:id="24"/>
+      <w:r>
+        <w:rPr>
+          <w:rFonts w:ascii="Arial" w:hAnsi="Arial" w:cs="Arial"/>
+          <w:sz w:val="24"/>
+          <w:szCs w:val="24"/>
+        </w:rPr>
+        <w:t>p</w:t>
+      </w:r>
+      <w:commentRangeEnd w:id="24"/>
+      <w:r>
+        <w:rPr>
+          <w:rStyle w:val="Refdecomentario"/>
+        </w:rPr>
+        <w:commentReference w:id="24"/>
+      </w:r>
+      <w:r>
+        <w:rPr>
+          <w:rFonts w:ascii="Arial" w:hAnsi="Arial" w:cs="Arial"/>
+          <w:sz w:val="24"/>
+          <w:szCs w:val="24"/>
+        </w:rPr>
+        <w:t>ago</w:t>
       </w:r>
     </w:p>
     <w:p>
@@ -9065,8 +9246,6 @@
         </w:rPr>
         <w:t>OPD: Organismos Paraestatales</w:t>
       </w:r>
-      <w:bookmarkStart w:id="13" w:name="_GoBack"/>
-      <w:bookmarkEnd w:id="13"/>
     </w:p>
     <w:p>
       <w:pPr>
@@ -9083,7 +9262,16 @@
           <w:sz w:val="24"/>
           <w:szCs w:val="24"/>
         </w:rPr>
-        <w:t xml:space="preserve">SIREGOB: Plataforma de gestión de recursos </w:t>
+        <w:t xml:space="preserve">SIREGOB: Plataforma de </w:t>
+      </w:r>
+      <w:commentRangeStart w:id="25"/>
+      <w:r>
+        <w:rPr>
+          <w:rFonts w:ascii="Arial" w:hAnsi="Arial" w:cs="Arial"/>
+          <w:sz w:val="24"/>
+          <w:szCs w:val="24"/>
+        </w:rPr>
+        <w:t xml:space="preserve">gestión de recursos </w:t>
       </w:r>
       <w:r>
         <w:rPr>
@@ -9093,6 +9281,13 @@
         </w:rPr>
         <w:t>financieros</w:t>
       </w:r>
+      <w:commentRangeEnd w:id="25"/>
+      <w:r>
+        <w:rPr>
+          <w:rStyle w:val="Refdecomentario"/>
+        </w:rPr>
+        <w:commentReference w:id="25"/>
+      </w:r>
     </w:p>
     <w:p>
       <w:pPr>
@@ -9179,7 +9374,7 @@
       <w:pPr>
         <w:pStyle w:val="Ttulo2"/>
       </w:pPr>
-      <w:bookmarkStart w:id="14" w:name="_Toc126746990"/>
+      <w:bookmarkStart w:id="26" w:name="_Toc126746990"/>
       <w:r>
         <w:lastRenderedPageBreak/>
         <w:t>Conclusiones para el análisis de los requerimientos</w:t>
@@ -9187,7 +9382,7 @@
       <w:r>
         <w:t>:</w:t>
       </w:r>
-      <w:bookmarkEnd w:id="14"/>
+      <w:bookmarkEnd w:id="26"/>
     </w:p>
     <w:p>
       <w:pPr>
@@ -9198,6 +9393,7 @@
           <w:szCs w:val="24"/>
         </w:rPr>
       </w:pPr>
+      <w:commentRangeStart w:id="27"/>
       <w:r>
         <w:rPr>
           <w:rFonts w:ascii="Arial" w:hAnsi="Arial" w:cs="Arial"/>
@@ -9231,6 +9427,13 @@
           <w:szCs w:val="24"/>
         </w:rPr>
         <w:t>nes muebles y bienes inmuebles.</w:t>
+      </w:r>
+      <w:commentRangeEnd w:id="27"/>
+      <w:r>
+        <w:rPr>
+          <w:rStyle w:val="Refdecomentario"/>
+        </w:rPr>
+        <w:commentReference w:id="27"/>
       </w:r>
     </w:p>
     <w:p>
@@ -9621,7 +9824,7 @@
           <w:lang w:val="es-CO"/>
         </w:rPr>
       </w:pPr>
-      <w:bookmarkStart w:id="15" w:name="_Toc105602242"/>
+      <w:bookmarkStart w:id="29" w:name="_Toc105602242"/>
     </w:p>
     <w:p>
       <w:pPr>
@@ -9645,12 +9848,12 @@
           <w:lang w:val="es-MX"/>
         </w:rPr>
       </w:pPr>
-      <w:bookmarkStart w:id="16" w:name="_Toc126746991"/>
+      <w:bookmarkStart w:id="30" w:name="_Toc126746991"/>
       <w:r>
         <w:t>Aprobaciones</w:t>
       </w:r>
-      <w:bookmarkEnd w:id="15"/>
-      <w:bookmarkEnd w:id="16"/>
+      <w:bookmarkEnd w:id="29"/>
+      <w:bookmarkEnd w:id="30"/>
     </w:p>
     <w:p>
       <w:pPr>
@@ -10082,8 +10285,8 @@
       </w:r>
     </w:p>
     <w:sectPr>
-      <w:headerReference w:type="default" r:id="rId8"/>
-      <w:footerReference w:type="default" r:id="rId9"/>
+      <w:headerReference w:type="default" r:id="rId10"/>
+      <w:footerReference w:type="default" r:id="rId11"/>
       <w:pgSz w:w="12240" w:h="15840" w:code="1"/>
       <w:pgMar w:top="1417" w:right="1701" w:bottom="1417" w:left="1701" w:header="0" w:footer="708" w:gutter="0"/>
       <w:cols w:space="708"/>
@@ -10093,8 +10296,378 @@
 </w:document>
 </file>
 
+<file path=word/comments.xml><?xml version="1.0" encoding="utf-8"?>
+<w:comments xmlns:wpc="http://schemas.microsoft.com/office/word/2010/wordprocessingCanvas" xmlns:cx="http://schemas.microsoft.com/office/drawing/2014/chartex" xmlns:mc="http://schemas.openxmlformats.org/markup-compatibility/2006" xmlns:o="urn:schemas-microsoft-com:office:office" xmlns:r="http://schemas.openxmlformats.org/officeDocument/2006/relationships" xmlns:m="http://schemas.openxmlformats.org/officeDocument/2006/math" xmlns:v="urn:schemas-microsoft-com:vml" xmlns:wp14="http://schemas.microsoft.com/office/word/2010/wordprocessingDrawing" xmlns:wp="http://schemas.openxmlformats.org/drawingml/2006/wordprocessingDrawing" xmlns:w10="urn:schemas-microsoft-com:office:word" xmlns:w="http://schemas.openxmlformats.org/wordprocessingml/2006/main" xmlns:w14="http://schemas.microsoft.com/office/word/2010/wordml" xmlns:w15="http://schemas.microsoft.com/office/word/2012/wordml" xmlns:w16se="http://schemas.microsoft.com/office/word/2015/wordml/symex" xmlns:wpg="http://schemas.microsoft.com/office/word/2010/wordprocessingGroup" xmlns:wpi="http://schemas.microsoft.com/office/word/2010/wordprocessingInk" xmlns:wne="http://schemas.microsoft.com/office/word/2006/wordml" xmlns:wps="http://schemas.microsoft.com/office/word/2010/wordprocessingShape" mc:Ignorable="w14 w15 w16se wp14">
+  <w:comment w:id="1" w:author="INAP-QA" w:date="2023-02-09T11:02:00Z" w:initials="I">
+    <w:p>
+      <w:pPr>
+        <w:pStyle w:val="Textocomentario"/>
+      </w:pPr>
+      <w:r>
+        <w:rPr>
+          <w:rStyle w:val="Refdecomentario"/>
+        </w:rPr>
+        <w:annotationRef/>
+      </w:r>
+      <w:r>
+        <w:t xml:space="preserve">Se programaron reuniones en donde cada coordinación </w:t>
+      </w:r>
+    </w:p>
+    <w:p>
+      <w:pPr>
+        <w:pStyle w:val="Textocomentario"/>
+      </w:pPr>
+      <w:r>
+        <w:t>Se programarán reuniones durante las próximas semanas…</w:t>
+      </w:r>
+    </w:p>
+    <w:p>
+      <w:pPr>
+        <w:pStyle w:val="Textocomentario"/>
+      </w:pPr>
+      <w:r>
+        <w:t xml:space="preserve">(especificar qué tiempo verba está usando si es futuro o pasado) </w:t>
+      </w:r>
+    </w:p>
+    <w:p>
+      <w:pPr>
+        <w:pStyle w:val="Textocomentario"/>
+      </w:pPr>
+    </w:p>
+  </w:comment>
+  <w:comment w:id="5" w:author="INAP-QA" w:date="2023-02-09T11:13:00Z" w:initials="I">
+    <w:p>
+      <w:pPr>
+        <w:pStyle w:val="Textocomentario"/>
+      </w:pPr>
+      <w:r>
+        <w:rPr>
+          <w:rStyle w:val="Refdecomentario"/>
+        </w:rPr>
+        <w:annotationRef/>
+      </w:r>
+      <w:r>
+        <w:t xml:space="preserve">Para tener un mayor entendimiento de los procesos mencionados.  </w:t>
+      </w:r>
+    </w:p>
+    <w:p>
+      <w:pPr>
+        <w:pStyle w:val="Textocomentario"/>
+      </w:pPr>
+      <w:r>
+        <w:t xml:space="preserve">Entenderlos y comprenderlos son palabras semejantes. </w:t>
+      </w:r>
+    </w:p>
+  </w:comment>
+  <w:comment w:id="8" w:author="INAP-QA" w:date="2023-02-09T11:51:00Z" w:initials="I">
+    <w:p>
+      <w:pPr>
+        <w:pStyle w:val="Textocomentario"/>
+      </w:pPr>
+      <w:r>
+        <w:rPr>
+          <w:rStyle w:val="Refdecomentario"/>
+        </w:rPr>
+        <w:annotationRef/>
+      </w:r>
+      <w:r>
+        <w:t xml:space="preserve">Resaltar en negrita cada coordinación </w:t>
+      </w:r>
+    </w:p>
+  </w:comment>
+  <w:comment w:id="9" w:author="INAP-QA" w:date="2023-02-09T11:18:00Z" w:initials="I">
+    <w:p>
+      <w:pPr>
+        <w:pStyle w:val="Textocomentario"/>
+      </w:pPr>
+      <w:r>
+        <w:rPr>
+          <w:rStyle w:val="Refdecomentario"/>
+        </w:rPr>
+        <w:annotationRef/>
+      </w:r>
+      <w:r>
+        <w:t xml:space="preserve">… completar el campo </w:t>
+      </w:r>
+    </w:p>
+  </w:comment>
+  <w:comment w:id="10" w:author="INAP-QA" w:date="2023-02-09T11:19:00Z" w:initials="I">
+    <w:p>
+      <w:pPr>
+        <w:pStyle w:val="Textocomentario"/>
+      </w:pPr>
+      <w:r>
+        <w:rPr>
+          <w:rStyle w:val="Refdecomentario"/>
+        </w:rPr>
+        <w:annotationRef/>
+      </w:r>
+      <w:r>
+        <w:t xml:space="preserve">Completar la información está incompleta </w:t>
+      </w:r>
+    </w:p>
+  </w:comment>
+  <w:comment w:id="14" w:author="INAP-QA" w:date="2023-02-09T11:21:00Z" w:initials="I">
+    <w:p>
+      <w:pPr>
+        <w:pStyle w:val="Textocomentario"/>
+      </w:pPr>
+      <w:r>
+        <w:rPr>
+          <w:rStyle w:val="Refdecomentario"/>
+        </w:rPr>
+        <w:annotationRef/>
+      </w:r>
+      <w:r>
+        <w:t xml:space="preserve">Agregar viñetas como en las anteriores </w:t>
+      </w:r>
+    </w:p>
+    <w:p>
+      <w:pPr>
+        <w:pStyle w:val="Textocomentario"/>
+      </w:pPr>
+      <w:r>
+        <w:t>-</w:t>
+      </w:r>
+    </w:p>
+    <w:p>
+      <w:pPr>
+        <w:pStyle w:val="Textocomentario"/>
+      </w:pPr>
+      <w:r>
+        <w:t>-</w:t>
+      </w:r>
+    </w:p>
+    <w:p>
+      <w:pPr>
+        <w:pStyle w:val="Textocomentario"/>
+      </w:pPr>
+      <w:r>
+        <w:t>-</w:t>
+      </w:r>
+    </w:p>
+    <w:p>
+      <w:pPr>
+        <w:pStyle w:val="Textocomentario"/>
+      </w:pPr>
+      <w:r>
+        <w:t>-</w:t>
+      </w:r>
+    </w:p>
+    <w:p>
+      <w:pPr>
+        <w:pStyle w:val="Textocomentario"/>
+      </w:pPr>
+    </w:p>
+  </w:comment>
+  <w:comment w:id="17" w:author="INAP-QA" w:date="2023-02-09T11:32:00Z" w:initials="I">
+    <w:p>
+      <w:pPr>
+        <w:pStyle w:val="Textocomentario"/>
+      </w:pPr>
+      <w:r>
+        <w:rPr>
+          <w:rStyle w:val="Refdecomentario"/>
+        </w:rPr>
+        <w:annotationRef/>
+      </w:r>
+      <w:r>
+        <w:t xml:space="preserve">Deberá ser capaz … / futuro </w:t>
+      </w:r>
+    </w:p>
+    <w:p>
+      <w:pPr>
+        <w:pStyle w:val="Textocomentario"/>
+      </w:pPr>
+      <w:r>
+        <w:t xml:space="preserve">Debe / presente </w:t>
+      </w:r>
+    </w:p>
+    <w:p>
+      <w:pPr>
+        <w:pStyle w:val="Textocomentario"/>
+      </w:pPr>
+    </w:p>
+    <w:p>
+      <w:pPr>
+        <w:pStyle w:val="Textocomentario"/>
+      </w:pPr>
+      <w:r>
+        <w:t>Me baso con el primer enunciado que está en futuro Se utilizará …</w:t>
+      </w:r>
+    </w:p>
+    <w:p>
+      <w:pPr>
+        <w:pStyle w:val="Textocomentario"/>
+      </w:pPr>
+    </w:p>
+    <w:p>
+      <w:pPr>
+        <w:pStyle w:val="Textocomentario"/>
+      </w:pPr>
+      <w:r>
+        <w:t xml:space="preserve">Especificar bien que tiempo verbal </w:t>
+      </w:r>
+    </w:p>
+  </w:comment>
+  <w:comment w:id="18" w:author="INAP-QA" w:date="2023-02-09T11:35:00Z" w:initials="I">
+    <w:p>
+      <w:pPr>
+        <w:pStyle w:val="Textocomentario"/>
+      </w:pPr>
+      <w:r>
+        <w:rPr>
+          <w:rStyle w:val="Refdecomentario"/>
+        </w:rPr>
+        <w:annotationRef/>
+      </w:r>
+      <w:r>
+        <w:t xml:space="preserve">Misma situación futuro o presente </w:t>
+      </w:r>
+    </w:p>
+  </w:comment>
+  <w:comment w:id="16" w:author="INAP-QA" w:date="2023-02-09T11:22:00Z" w:initials="I">
+    <w:p>
+      <w:pPr>
+        <w:pStyle w:val="Textocomentario"/>
+      </w:pPr>
+      <w:r>
+        <w:rPr>
+          <w:rStyle w:val="Refdecomentario"/>
+        </w:rPr>
+        <w:annotationRef/>
+      </w:r>
+      <w:r>
+        <w:t xml:space="preserve">Agregar viñetas como en las anteriores </w:t>
+      </w:r>
+    </w:p>
+  </w:comment>
+  <w:comment w:id="21" w:author="INAP-QA" w:date="2023-02-09T11:49:00Z" w:initials="I">
+    <w:p>
+      <w:pPr>
+        <w:pStyle w:val="Textocomentario"/>
+      </w:pPr>
+      <w:r>
+        <w:rPr>
+          <w:rStyle w:val="Refdecomentario"/>
+        </w:rPr>
+        <w:annotationRef/>
+      </w:r>
+      <w:r>
+        <w:t xml:space="preserve">Poner en negritas para sobresaltar cada coordinación </w:t>
+      </w:r>
+    </w:p>
+  </w:comment>
+  <w:comment w:id="23" w:author="INAP-QA" w:date="2023-02-09T11:54:00Z" w:initials="I">
+    <w:p>
+      <w:pPr>
+        <w:pStyle w:val="Textocomentario"/>
+      </w:pPr>
+      <w:r>
+        <w:rPr>
+          <w:rStyle w:val="Refdecomentario"/>
+        </w:rPr>
+        <w:annotationRef/>
+      </w:r>
+      <w:r>
+        <w:t>Mayúsculas</w:t>
+      </w:r>
+    </w:p>
+    <w:p>
+      <w:pPr>
+        <w:pStyle w:val="Textocomentario"/>
+      </w:pPr>
+    </w:p>
+  </w:comment>
+  <w:comment w:id="24" w:author="INAP-QA" w:date="2023-02-09T11:53:00Z" w:initials="I">
+    <w:p>
+      <w:pPr>
+        <w:pStyle w:val="Textocomentario"/>
+      </w:pPr>
+      <w:r>
+        <w:rPr>
+          <w:rStyle w:val="Refdecomentario"/>
+        </w:rPr>
+        <w:annotationRef/>
+      </w:r>
+      <w:r>
+        <w:t xml:space="preserve">Mayúscula </w:t>
+      </w:r>
+    </w:p>
+  </w:comment>
+  <w:comment w:id="25" w:author="INAP-QA" w:date="2023-02-09T11:55:00Z" w:initials="I">
+    <w:p>
+      <w:pPr>
+        <w:pStyle w:val="Textocomentario"/>
+      </w:pPr>
+      <w:r>
+        <w:rPr>
+          <w:rStyle w:val="Refdecomentario"/>
+        </w:rPr>
+        <w:annotationRef/>
+      </w:r>
+      <w:r>
+        <w:t xml:space="preserve">Mayúsculas en cada palabra </w:t>
+      </w:r>
+    </w:p>
+  </w:comment>
+  <w:comment w:id="27" w:author="INAP-QA" w:date="2023-02-09T11:57:00Z" w:initials="I">
+    <w:p>
+      <w:pPr>
+        <w:pStyle w:val="Textocomentario"/>
+      </w:pPr>
+      <w:r>
+        <w:rPr>
+          <w:rStyle w:val="Refdecomentario"/>
+        </w:rPr>
+        <w:annotationRef/>
+      </w:r>
+      <w:r>
+        <w:t xml:space="preserve">Se detectaron nuevos módulos en la aplicación para para llevar una mejoría </w:t>
+      </w:r>
+      <w:r>
+        <w:t>en la organización para la gestión</w:t>
+      </w:r>
+      <w:r>
+        <w:t xml:space="preserve"> de los bienes muebles e inmuebles. </w:t>
+      </w:r>
+      <w:r>
+        <w:t xml:space="preserve"> </w:t>
+      </w:r>
+      <w:r>
+        <w:t xml:space="preserve">Algo así </w:t>
+      </w:r>
+      <w:r>
+        <w:t>…</w:t>
+      </w:r>
+      <w:bookmarkStart w:id="28" w:name="_GoBack"/>
+      <w:bookmarkEnd w:id="28"/>
+    </w:p>
+  </w:comment>
+</w:comments>
+</file>
+
+<file path=word/commentsExtended.xml><?xml version="1.0" encoding="utf-8"?>
+<w15:commentsEx xmlns:wpc="http://schemas.microsoft.com/office/word/2010/wordprocessingCanvas" xmlns:cx="http://schemas.microsoft.com/office/drawing/2014/chartex" xmlns:mc="http://schemas.openxmlformats.org/markup-compatibility/2006" xmlns:o="urn:schemas-microsoft-com:office:office" xmlns:r="http://schemas.openxmlformats.org/officeDocument/2006/relationships" xmlns:m="http://schemas.openxmlformats.org/officeDocument/2006/math" xmlns:v="urn:schemas-microsoft-com:vml" xmlns:wp14="http://schemas.microsoft.com/office/word/2010/wordprocessingDrawing" xmlns:wp="http://schemas.openxmlformats.org/drawingml/2006/wordprocessingDrawing" xmlns:w10="urn:schemas-microsoft-com:office:word" xmlns:w="http://schemas.openxmlformats.org/wordprocessingml/2006/main" xmlns:w14="http://schemas.microsoft.com/office/word/2010/wordml" xmlns:w15="http://schemas.microsoft.com/office/word/2012/wordml" xmlns:w16se="http://schemas.microsoft.com/office/word/2015/wordml/symex" xmlns:wpg="http://schemas.microsoft.com/office/word/2010/wordprocessingGroup" xmlns:wpi="http://schemas.microsoft.com/office/word/2010/wordprocessingInk" xmlns:wne="http://schemas.microsoft.com/office/word/2006/wordml" xmlns:wps="http://schemas.microsoft.com/office/word/2010/wordprocessingShape" mc:Ignorable="w14 w15 w16se wp14">
+  <w15:commentEx w15:paraId="48514879" w15:done="0"/>
+  <w15:commentEx w15:paraId="0E0D38CA" w15:done="0"/>
+  <w15:commentEx w15:paraId="2C484D90" w15:done="0"/>
+  <w15:commentEx w15:paraId="6CD45F48" w15:done="0"/>
+  <w15:commentEx w15:paraId="2A58426C" w15:done="0"/>
+  <w15:commentEx w15:paraId="24AA02AA" w15:done="0"/>
+  <w15:commentEx w15:paraId="1DA6C560" w15:done="0"/>
+  <w15:commentEx w15:paraId="21EEC5B3" w15:done="0"/>
+  <w15:commentEx w15:paraId="602324FD" w15:done="0"/>
+  <w15:commentEx w15:paraId="3F4EEA42" w15:done="0"/>
+  <w15:commentEx w15:paraId="5E34DD9E" w15:done="0"/>
+  <w15:commentEx w15:paraId="2D26D46F" w15:done="0"/>
+  <w15:commentEx w15:paraId="45B07E97" w15:done="0"/>
+  <w15:commentEx w15:paraId="1EF53FA6" w15:done="0"/>
+</w15:commentsEx>
+</file>
+
 <file path=word/endnotes.xml><?xml version="1.0" encoding="utf-8"?>
-<w:endnotes xmlns:wpc="http://schemas.microsoft.com/office/word/2010/wordprocessingCanvas" xmlns:cx="http://schemas.microsoft.com/office/drawing/2014/chartex" xmlns:cx1="http://schemas.microsoft.com/office/drawing/2015/9/8/chartex" xmlns:mc="http://schemas.openxmlformats.org/markup-compatibility/2006" xmlns:o="urn:schemas-microsoft-com:office:office" xmlns:r="http://schemas.openxmlformats.org/officeDocument/2006/relationships" xmlns:m="http://schemas.openxmlformats.org/officeDocument/2006/math" xmlns:v="urn:schemas-microsoft-com:vml" xmlns:wp14="http://schemas.microsoft.com/office/word/2010/wordprocessingDrawing" xmlns:wp="http://schemas.openxmlformats.org/drawingml/2006/wordprocessingDrawing" xmlns:w10="urn:schemas-microsoft-com:office:word" xmlns:w="http://schemas.openxmlformats.org/wordprocessingml/2006/main" xmlns:w14="http://schemas.microsoft.com/office/word/2010/wordml" xmlns:w15="http://schemas.microsoft.com/office/word/2012/wordml" xmlns:w16se="http://schemas.microsoft.com/office/word/2015/wordml/symex" xmlns:wpg="http://schemas.microsoft.com/office/word/2010/wordprocessingGroup" xmlns:wpi="http://schemas.microsoft.com/office/word/2010/wordprocessingInk" xmlns:wne="http://schemas.microsoft.com/office/word/2006/wordml" xmlns:wps="http://schemas.microsoft.com/office/word/2010/wordprocessingShape" mc:Ignorable="w14 w15 w16se wp14">
+<w:endnotes xmlns:wpc="http://schemas.microsoft.com/office/word/2010/wordprocessingCanvas" xmlns:cx="http://schemas.microsoft.com/office/drawing/2014/chartex" xmlns:mc="http://schemas.openxmlformats.org/markup-compatibility/2006" xmlns:o="urn:schemas-microsoft-com:office:office" xmlns:r="http://schemas.openxmlformats.org/officeDocument/2006/relationships" xmlns:m="http://schemas.openxmlformats.org/officeDocument/2006/math" xmlns:v="urn:schemas-microsoft-com:vml" xmlns:wp14="http://schemas.microsoft.com/office/word/2010/wordprocessingDrawing" xmlns:wp="http://schemas.openxmlformats.org/drawingml/2006/wordprocessingDrawing" xmlns:w10="urn:schemas-microsoft-com:office:word" xmlns:w="http://schemas.openxmlformats.org/wordprocessingml/2006/main" xmlns:w14="http://schemas.microsoft.com/office/word/2010/wordml" xmlns:w15="http://schemas.microsoft.com/office/word/2012/wordml" xmlns:w16se="http://schemas.microsoft.com/office/word/2015/wordml/symex" xmlns:wpg="http://schemas.microsoft.com/office/word/2010/wordprocessingGroup" xmlns:wpi="http://schemas.microsoft.com/office/word/2010/wordprocessingInk" xmlns:wne="http://schemas.microsoft.com/office/word/2006/wordml" xmlns:wps="http://schemas.microsoft.com/office/word/2010/wordprocessingShape" mc:Ignorable="w14 w15 w16se wp14">
   <w:endnote w:type="separator" w:id="-1">
     <w:p>
       <w:pPr>
@@ -10119,7 +10692,7 @@
 </file>
 
 <file path=word/footer1.xml><?xml version="1.0" encoding="utf-8"?>
-<w:ftr xmlns:wpc="http://schemas.microsoft.com/office/word/2010/wordprocessingCanvas" xmlns:cx="http://schemas.microsoft.com/office/drawing/2014/chartex" xmlns:cx1="http://schemas.microsoft.com/office/drawing/2015/9/8/chartex" xmlns:mc="http://schemas.openxmlformats.org/markup-compatibility/2006" xmlns:o="urn:schemas-microsoft-com:office:office" xmlns:r="http://schemas.openxmlformats.org/officeDocument/2006/relationships" xmlns:m="http://schemas.openxmlformats.org/officeDocument/2006/math" xmlns:v="urn:schemas-microsoft-com:vml" xmlns:wp14="http://schemas.microsoft.com/office/word/2010/wordprocessingDrawing" xmlns:wp="http://schemas.openxmlformats.org/drawingml/2006/wordprocessingDrawing" xmlns:w10="urn:schemas-microsoft-com:office:word" xmlns:w="http://schemas.openxmlformats.org/wordprocessingml/2006/main" xmlns:w14="http://schemas.microsoft.com/office/word/2010/wordml" xmlns:w15="http://schemas.microsoft.com/office/word/2012/wordml" xmlns:w16se="http://schemas.microsoft.com/office/word/2015/wordml/symex" xmlns:wpg="http://schemas.microsoft.com/office/word/2010/wordprocessingGroup" xmlns:wpi="http://schemas.microsoft.com/office/word/2010/wordprocessingInk" xmlns:wne="http://schemas.microsoft.com/office/word/2006/wordml" xmlns:wps="http://schemas.microsoft.com/office/word/2010/wordprocessingShape" mc:Ignorable="w14 w15 w16se wp14">
+<w:ftr xmlns:wpc="http://schemas.microsoft.com/office/word/2010/wordprocessingCanvas" xmlns:cx="http://schemas.microsoft.com/office/drawing/2014/chartex" xmlns:mc="http://schemas.openxmlformats.org/markup-compatibility/2006" xmlns:o="urn:schemas-microsoft-com:office:office" xmlns:r="http://schemas.openxmlformats.org/officeDocument/2006/relationships" xmlns:m="http://schemas.openxmlformats.org/officeDocument/2006/math" xmlns:v="urn:schemas-microsoft-com:vml" xmlns:wp14="http://schemas.microsoft.com/office/word/2010/wordprocessingDrawing" xmlns:wp="http://schemas.openxmlformats.org/drawingml/2006/wordprocessingDrawing" xmlns:w10="urn:schemas-microsoft-com:office:word" xmlns:w="http://schemas.openxmlformats.org/wordprocessingml/2006/main" xmlns:w14="http://schemas.microsoft.com/office/word/2010/wordml" xmlns:w15="http://schemas.microsoft.com/office/word/2012/wordml" xmlns:w16se="http://schemas.microsoft.com/office/word/2015/wordml/symex" xmlns:wpg="http://schemas.microsoft.com/office/word/2010/wordprocessingGroup" xmlns:wpi="http://schemas.microsoft.com/office/word/2010/wordprocessingInk" xmlns:wne="http://schemas.microsoft.com/office/word/2006/wordml" xmlns:wps="http://schemas.microsoft.com/office/word/2010/wordprocessingShape" mc:Ignorable="w14 w15 w16se wp14">
   <w:sdt>
     <w:sdtPr>
       <w:rPr>
@@ -10239,7 +10812,7 @@
                 <w:sz w:val="18"/>
                 <w:szCs w:val="18"/>
               </w:rPr>
-              <w:t>4</w:t>
+              <w:t>12</w:t>
             </w:r>
             <w:r>
               <w:rPr>
@@ -10324,7 +10897,7 @@
 </file>
 
 <file path=word/footnotes.xml><?xml version="1.0" encoding="utf-8"?>
-<w:footnotes xmlns:wpc="http://schemas.microsoft.com/office/word/2010/wordprocessingCanvas" xmlns:cx="http://schemas.microsoft.com/office/drawing/2014/chartex" xmlns:cx1="http://schemas.microsoft.com/office/drawing/2015/9/8/chartex" xmlns:mc="http://schemas.openxmlformats.org/markup-compatibility/2006" xmlns:o="urn:schemas-microsoft-com:office:office" xmlns:r="http://schemas.openxmlformats.org/officeDocument/2006/relationships" xmlns:m="http://schemas.openxmlformats.org/officeDocument/2006/math" xmlns:v="urn:schemas-microsoft-com:vml" xmlns:wp14="http://schemas.microsoft.com/office/word/2010/wordprocessingDrawing" xmlns:wp="http://schemas.openxmlformats.org/drawingml/2006/wordprocessingDrawing" xmlns:w10="urn:schemas-microsoft-com:office:word" xmlns:w="http://schemas.openxmlformats.org/wordprocessingml/2006/main" xmlns:w14="http://schemas.microsoft.com/office/word/2010/wordml" xmlns:w15="http://schemas.microsoft.com/office/word/2012/wordml" xmlns:w16se="http://schemas.microsoft.com/office/word/2015/wordml/symex" xmlns:wpg="http://schemas.microsoft.com/office/word/2010/wordprocessingGroup" xmlns:wpi="http://schemas.microsoft.com/office/word/2010/wordprocessingInk" xmlns:wne="http://schemas.microsoft.com/office/word/2006/wordml" xmlns:wps="http://schemas.microsoft.com/office/word/2010/wordprocessingShape" mc:Ignorable="w14 w15 w16se wp14">
+<w:footnotes xmlns:wpc="http://schemas.microsoft.com/office/word/2010/wordprocessingCanvas" xmlns:cx="http://schemas.microsoft.com/office/drawing/2014/chartex" xmlns:mc="http://schemas.openxmlformats.org/markup-compatibility/2006" xmlns:o="urn:schemas-microsoft-com:office:office" xmlns:r="http://schemas.openxmlformats.org/officeDocument/2006/relationships" xmlns:m="http://schemas.openxmlformats.org/officeDocument/2006/math" xmlns:v="urn:schemas-microsoft-com:vml" xmlns:wp14="http://schemas.microsoft.com/office/word/2010/wordprocessingDrawing" xmlns:wp="http://schemas.openxmlformats.org/drawingml/2006/wordprocessingDrawing" xmlns:w10="urn:schemas-microsoft-com:office:word" xmlns:w="http://schemas.openxmlformats.org/wordprocessingml/2006/main" xmlns:w14="http://schemas.microsoft.com/office/word/2010/wordml" xmlns:w15="http://schemas.microsoft.com/office/word/2012/wordml" xmlns:w16se="http://schemas.microsoft.com/office/word/2015/wordml/symex" xmlns:wpg="http://schemas.microsoft.com/office/word/2010/wordprocessingGroup" xmlns:wpi="http://schemas.microsoft.com/office/word/2010/wordprocessingInk" xmlns:wne="http://schemas.microsoft.com/office/word/2006/wordml" xmlns:wps="http://schemas.microsoft.com/office/word/2010/wordprocessingShape" mc:Ignorable="w14 w15 w16se wp14">
   <w:footnote w:type="separator" w:id="-1">
     <w:p>
       <w:pPr>
@@ -10349,7 +10922,7 @@
 </file>
 
 <file path=word/header1.xml><?xml version="1.0" encoding="utf-8"?>
-<w:hdr xmlns:wpc="http://schemas.microsoft.com/office/word/2010/wordprocessingCanvas" xmlns:cx="http://schemas.microsoft.com/office/drawing/2014/chartex" xmlns:cx1="http://schemas.microsoft.com/office/drawing/2015/9/8/chartex" xmlns:mc="http://schemas.openxmlformats.org/markup-compatibility/2006" xmlns:o="urn:schemas-microsoft-com:office:office" xmlns:r="http://schemas.openxmlformats.org/officeDocument/2006/relationships" xmlns:m="http://schemas.openxmlformats.org/officeDocument/2006/math" xmlns:v="urn:schemas-microsoft-com:vml" xmlns:wp14="http://schemas.microsoft.com/office/word/2010/wordprocessingDrawing" xmlns:wp="http://schemas.openxmlformats.org/drawingml/2006/wordprocessingDrawing" xmlns:w10="urn:schemas-microsoft-com:office:word" xmlns:w="http://schemas.openxmlformats.org/wordprocessingml/2006/main" xmlns:w14="http://schemas.microsoft.com/office/word/2010/wordml" xmlns:w15="http://schemas.microsoft.com/office/word/2012/wordml" xmlns:w16se="http://schemas.microsoft.com/office/word/2015/wordml/symex" xmlns:wpg="http://schemas.microsoft.com/office/word/2010/wordprocessingGroup" xmlns:wpi="http://schemas.microsoft.com/office/word/2010/wordprocessingInk" xmlns:wne="http://schemas.microsoft.com/office/word/2006/wordml" xmlns:wps="http://schemas.microsoft.com/office/word/2010/wordprocessingShape" mc:Ignorable="w14 w15 w16se wp14">
+<w:hdr xmlns:wpc="http://schemas.microsoft.com/office/word/2010/wordprocessingCanvas" xmlns:cx="http://schemas.microsoft.com/office/drawing/2014/chartex" xmlns:mc="http://schemas.openxmlformats.org/markup-compatibility/2006" xmlns:o="urn:schemas-microsoft-com:office:office" xmlns:r="http://schemas.openxmlformats.org/officeDocument/2006/relationships" xmlns:m="http://schemas.openxmlformats.org/officeDocument/2006/math" xmlns:v="urn:schemas-microsoft-com:vml" xmlns:wp14="http://schemas.microsoft.com/office/word/2010/wordprocessingDrawing" xmlns:wp="http://schemas.openxmlformats.org/drawingml/2006/wordprocessingDrawing" xmlns:w10="urn:schemas-microsoft-com:office:word" xmlns:w="http://schemas.openxmlformats.org/wordprocessingml/2006/main" xmlns:w14="http://schemas.microsoft.com/office/word/2010/wordml" xmlns:w15="http://schemas.microsoft.com/office/word/2012/wordml" xmlns:w16se="http://schemas.microsoft.com/office/word/2015/wordml/symex" xmlns:wpg="http://schemas.microsoft.com/office/word/2010/wordprocessingGroup" xmlns:wpi="http://schemas.microsoft.com/office/word/2010/wordprocessingInk" xmlns:wne="http://schemas.microsoft.com/office/word/2006/wordml" xmlns:wps="http://schemas.microsoft.com/office/word/2010/wordprocessingShape" mc:Ignorable="w14 w15 w16se wp14">
   <w:tbl>
     <w:tblPr>
       <w:tblStyle w:val="Tablaconcuadrcula"/>
@@ -10388,7 +10961,7 @@
               <w:lang w:val="es-MX" w:eastAsia="es-MX"/>
             </w:rPr>
             <w:drawing>
-              <wp:anchor distT="0" distB="0" distL="114300" distR="114300" simplePos="0" relativeHeight="251669504" behindDoc="1" locked="0" layoutInCell="1" allowOverlap="1" wp14:anchorId="72E8E91C" wp14:editId="6C43BD72">
+              <wp:anchor distT="0" distB="0" distL="114300" distR="114300" simplePos="0" relativeHeight="251669504" behindDoc="1" locked="0" layoutInCell="1" allowOverlap="1" wp14:anchorId="1FE77016" wp14:editId="0CC3C041">
                 <wp:simplePos x="0" y="0"/>
                 <wp:positionH relativeFrom="column">
                   <wp:posOffset>-1905</wp:posOffset>
@@ -10498,7 +11071,7 @@
               <w:lang w:val="es-MX" w:eastAsia="es-MX"/>
             </w:rPr>
             <w:drawing>
-              <wp:anchor distT="0" distB="0" distL="114300" distR="114300" simplePos="0" relativeHeight="251670528" behindDoc="0" locked="0" layoutInCell="1" allowOverlap="1" wp14:anchorId="7DC7BC5D" wp14:editId="72924906">
+              <wp:anchor distT="0" distB="0" distL="114300" distR="114300" simplePos="0" relativeHeight="251670528" behindDoc="0" locked="0" layoutInCell="1" allowOverlap="1" wp14:anchorId="4CB3434C" wp14:editId="1429919B">
                 <wp:simplePos x="0" y="0"/>
                 <wp:positionH relativeFrom="margin">
                   <wp:posOffset>-189865</wp:posOffset>
@@ -10573,7 +11146,7 @@
 </file>
 
 <file path=word/numbering.xml><?xml version="1.0" encoding="utf-8"?>
-<w:numbering xmlns:wpc="http://schemas.microsoft.com/office/word/2010/wordprocessingCanvas" xmlns:cx="http://schemas.microsoft.com/office/drawing/2014/chartex" xmlns:cx1="http://schemas.microsoft.com/office/drawing/2015/9/8/chartex" xmlns:mc="http://schemas.openxmlformats.org/markup-compatibility/2006" xmlns:o="urn:schemas-microsoft-com:office:office" xmlns:r="http://schemas.openxmlformats.org/officeDocument/2006/relationships" xmlns:m="http://schemas.openxmlformats.org/officeDocument/2006/math" xmlns:v="urn:schemas-microsoft-com:vml" xmlns:wp14="http://schemas.microsoft.com/office/word/2010/wordprocessingDrawing" xmlns:wp="http://schemas.openxmlformats.org/drawingml/2006/wordprocessingDrawing" xmlns:w10="urn:schemas-microsoft-com:office:word" xmlns:w="http://schemas.openxmlformats.org/wordprocessingml/2006/main" xmlns:w14="http://schemas.microsoft.com/office/word/2010/wordml" xmlns:w15="http://schemas.microsoft.com/office/word/2012/wordml" xmlns:w16se="http://schemas.microsoft.com/office/word/2015/wordml/symex" xmlns:wpg="http://schemas.microsoft.com/office/word/2010/wordprocessingGroup" xmlns:wpi="http://schemas.microsoft.com/office/word/2010/wordprocessingInk" xmlns:wne="http://schemas.microsoft.com/office/word/2006/wordml" xmlns:wps="http://schemas.microsoft.com/office/word/2010/wordprocessingShape" mc:Ignorable="w14 w15 w16se wp14">
+<w:numbering xmlns:wpc="http://schemas.microsoft.com/office/word/2010/wordprocessingCanvas" xmlns:cx="http://schemas.microsoft.com/office/drawing/2014/chartex" xmlns:mc="http://schemas.openxmlformats.org/markup-compatibility/2006" xmlns:o="urn:schemas-microsoft-com:office:office" xmlns:r="http://schemas.openxmlformats.org/officeDocument/2006/relationships" xmlns:m="http://schemas.openxmlformats.org/officeDocument/2006/math" xmlns:v="urn:schemas-microsoft-com:vml" xmlns:wp14="http://schemas.microsoft.com/office/word/2010/wordprocessingDrawing" xmlns:wp="http://schemas.openxmlformats.org/drawingml/2006/wordprocessingDrawing" xmlns:w10="urn:schemas-microsoft-com:office:word" xmlns:w="http://schemas.openxmlformats.org/wordprocessingml/2006/main" xmlns:w14="http://schemas.microsoft.com/office/word/2010/wordml" xmlns:w15="http://schemas.microsoft.com/office/word/2012/wordml" xmlns:w16se="http://schemas.microsoft.com/office/word/2015/wordml/symex" xmlns:wpg="http://schemas.microsoft.com/office/word/2010/wordprocessingGroup" xmlns:wpi="http://schemas.microsoft.com/office/word/2010/wordprocessingInk" xmlns:wne="http://schemas.microsoft.com/office/word/2006/wordml" xmlns:wps="http://schemas.microsoft.com/office/word/2010/wordprocessingShape" mc:Ignorable="w14 w15 w16se wp14">
   <w:abstractNum w:abstractNumId="0" w15:restartNumberingAfterBreak="0">
     <w:nsid w:val="01513368"/>
     <w:multiLevelType w:val="multilevel"/>
@@ -12952,6 +13525,14 @@
     <w:abstractNumId w:val="15"/>
   </w:num>
 </w:numbering>
+</file>
+
+<file path=word/people.xml><?xml version="1.0" encoding="utf-8"?>
+<w15:people xmlns:wpc="http://schemas.microsoft.com/office/word/2010/wordprocessingCanvas" xmlns:cx="http://schemas.microsoft.com/office/drawing/2014/chartex" xmlns:mc="http://schemas.openxmlformats.org/markup-compatibility/2006" xmlns:o="urn:schemas-microsoft-com:office:office" xmlns:r="http://schemas.openxmlformats.org/officeDocument/2006/relationships" xmlns:m="http://schemas.openxmlformats.org/officeDocument/2006/math" xmlns:v="urn:schemas-microsoft-com:vml" xmlns:wp14="http://schemas.microsoft.com/office/word/2010/wordprocessingDrawing" xmlns:wp="http://schemas.openxmlformats.org/drawingml/2006/wordprocessingDrawing" xmlns:w10="urn:schemas-microsoft-com:office:word" xmlns:w="http://schemas.openxmlformats.org/wordprocessingml/2006/main" xmlns:w14="http://schemas.microsoft.com/office/word/2010/wordml" xmlns:w15="http://schemas.microsoft.com/office/word/2012/wordml" xmlns:w16se="http://schemas.microsoft.com/office/word/2015/wordml/symex" xmlns:wpg="http://schemas.microsoft.com/office/word/2010/wordprocessingGroup" xmlns:wpi="http://schemas.microsoft.com/office/word/2010/wordprocessingInk" xmlns:wne="http://schemas.microsoft.com/office/word/2006/wordml" xmlns:wps="http://schemas.microsoft.com/office/word/2010/wordprocessingShape" mc:Ignorable="w14 w15 w16se wp14">
+  <w15:person w15:author="INAP-QA">
+    <w15:presenceInfo w15:providerId="Windows Live" w15:userId="9ae1c0a492cadcaf"/>
+  </w15:person>
+</w15:people>
 </file>
 
 <file path=word/styles.xml><?xml version="1.0" encoding="utf-8"?>
@@ -13763,6 +14344,74 @@
       <w:lang w:val="es-MX"/>
     </w:rPr>
   </w:style>
+  <w:style w:type="character" w:styleId="Refdecomentario">
+    <w:name w:val="annotation reference"/>
+    <w:basedOn w:val="Fuentedeprrafopredeter"/>
+    <w:uiPriority w:val="99"/>
+    <w:semiHidden/>
+    <w:unhideWhenUsed/>
+    <w:rsid w:val="0065063E"/>
+    <w:rPr>
+      <w:sz w:val="16"/>
+      <w:szCs w:val="16"/>
+    </w:rPr>
+  </w:style>
+  <w:style w:type="paragraph" w:styleId="Textocomentario">
+    <w:name w:val="annotation text"/>
+    <w:basedOn w:val="Normal"/>
+    <w:link w:val="TextocomentarioCar"/>
+    <w:uiPriority w:val="99"/>
+    <w:semiHidden/>
+    <w:unhideWhenUsed/>
+    <w:rsid w:val="0065063E"/>
+    <w:pPr>
+      <w:spacing w:line="240" w:lineRule="auto"/>
+    </w:pPr>
+    <w:rPr>
+      <w:sz w:val="20"/>
+      <w:szCs w:val="20"/>
+    </w:rPr>
+  </w:style>
+  <w:style w:type="character" w:customStyle="1" w:styleId="TextocomentarioCar">
+    <w:name w:val="Texto comentario Car"/>
+    <w:basedOn w:val="Fuentedeprrafopredeter"/>
+    <w:link w:val="Textocomentario"/>
+    <w:uiPriority w:val="99"/>
+    <w:semiHidden/>
+    <w:rsid w:val="0065063E"/>
+    <w:rPr>
+      <w:sz w:val="20"/>
+      <w:szCs w:val="20"/>
+    </w:rPr>
+  </w:style>
+  <w:style w:type="paragraph" w:styleId="Asuntodelcomentario">
+    <w:name w:val="annotation subject"/>
+    <w:basedOn w:val="Textocomentario"/>
+    <w:next w:val="Textocomentario"/>
+    <w:link w:val="AsuntodelcomentarioCar"/>
+    <w:uiPriority w:val="99"/>
+    <w:semiHidden/>
+    <w:unhideWhenUsed/>
+    <w:rsid w:val="0065063E"/>
+    <w:rPr>
+      <w:b/>
+      <w:bCs/>
+    </w:rPr>
+  </w:style>
+  <w:style w:type="character" w:customStyle="1" w:styleId="AsuntodelcomentarioCar">
+    <w:name w:val="Asunto del comentario Car"/>
+    <w:basedOn w:val="TextocomentarioCar"/>
+    <w:link w:val="Asuntodelcomentario"/>
+    <w:uiPriority w:val="99"/>
+    <w:semiHidden/>
+    <w:rsid w:val="0065063E"/>
+    <w:rPr>
+      <w:b/>
+      <w:bCs/>
+      <w:sz w:val="20"/>
+      <w:szCs w:val="20"/>
+    </w:rPr>
+  </w:style>
 </w:styles>
 </file>
 
@@ -14032,7 +14681,7 @@
 </file>
 
 <file path=customXml/itemProps1.xml><?xml version="1.0" encoding="utf-8"?>
-<ds:datastoreItem xmlns:ds="http://schemas.openxmlformats.org/officeDocument/2006/customXml" ds:itemID="{078E5323-88AD-4014-81B8-BD9DB3DAAEB1}">
+<ds:datastoreItem xmlns:ds="http://schemas.openxmlformats.org/officeDocument/2006/customXml" ds:itemID="{C8FDDF4E-D200-43B8-95BC-214FE9427D45}">
   <ds:schemaRefs>
     <ds:schemaRef ds:uri="http://schemas.openxmlformats.org/officeDocument/2006/bibliography"/>
   </ds:schemaRefs>

</xml_diff>